<commit_message>
Correction document de synthèse
Modification et correction de certains éléments dans le document de synthèse
</commit_message>
<xml_diff>
--- a/Document de synthèse.docx
+++ b/Document de synthèse.docx
@@ -60,7 +60,18 @@
       </w:r>
       <w:proofErr w:type="spellEnd"/>
       <w:r>
-        <w:t xml:space="preserve"> « playtests » dans ce même dossier. Les détails sur le déroulement des playtests peut être trouvé dans la partie « playtest » plus bas.</w:t>
+        <w:t xml:space="preserve"> « playtests </w:t>
+      </w:r>
+      <w:proofErr w:type="spellStart"/>
+      <w:r>
+        <w:t>Hellink</w:t>
+      </w:r>
+      <w:proofErr w:type="spellEnd"/>
+      <w:r>
+        <w:t xml:space="preserve"> </w:t>
+      </w:r>
+      <w:r>
+        <w:t>» dans ce même dossier. Les détails sur le déroulement des playtests peut être trouvé dans la partie « playtest » plus bas.</w:t>
       </w:r>
       <w:r>
         <w:t xml:space="preserve"> Bien évidemment, les retours sont anonymes.</w:t>
@@ -188,7 +199,19 @@
         <w:rPr>
           <w:i/>
         </w:rPr>
-        <w:t xml:space="preserve">Les résultats peuvent être consulté dans le fichier </w:t>
+        <w:t>Les résultats peuvent être consulté</w:t>
+      </w:r>
+      <w:r>
+        <w:rPr>
+          <w:i/>
+        </w:rPr>
+        <w:t>s</w:t>
+      </w:r>
+      <w:r>
+        <w:rPr>
+          <w:i/>
+        </w:rPr>
+        <w:t xml:space="preserve"> dans le fichier </w:t>
       </w:r>
       <w:proofErr w:type="spellStart"/>
       <w:r>
@@ -254,7 +277,19 @@
     </w:p>
     <w:p>
       <w:r>
-        <w:t>Avec le temps limité, il était impossible de trouver des personnes conformes à la cible de base, c’est-à-dire des personnes voulant en apprendre plus sur la désinformation et la manipulation de l’information. Dans mes playtest, toutes les personnes étaient déjà sensibilisées, donc leur intérêt était moindre. Les mécaniques étaient rapidement comprises car ils y étaient déjà plus ou moins familiarisés.</w:t>
+        <w:t>Avec le temps limité, il était impossible de trouver des personnes conformes à la cible de base, c’est-à-dire des personnes voulant en apprendre plus sur la désinformation et la manipulation de l’information</w:t>
+      </w:r>
+      <w:r>
+        <w:t>, et étant étudiant en licence</w:t>
+      </w:r>
+      <w:r>
+        <w:t>. Dans mes playtest</w:t>
+      </w:r>
+      <w:r>
+        <w:t>s</w:t>
+      </w:r>
+      <w:r>
+        <w:t>, toutes les personnes étaient déjà sensibilisées, donc leur intérêt était moindre. Les mécaniques étaient rapidement comprises car ils y étaient déjà plus ou moins familiarisés.</w:t>
       </w:r>
     </w:p>
     <w:p>
@@ -346,7 +381,13 @@
         <w:sym w:font="Wingdings" w:char="F0E0"/>
       </w:r>
       <w:r>
-        <w:t xml:space="preserve"> Dialogue avec découverte d’un ou plusieurs personnages ainsi qu’une situation </w:t>
+        <w:t xml:space="preserve"> Dialogue</w:t>
+      </w:r>
+      <w:r>
+        <w:t>s</w:t>
+      </w:r>
+      <w:r>
+        <w:t xml:space="preserve"> avec découverte d’un ou plusieurs personnages ainsi qu’une situation </w:t>
       </w:r>
     </w:p>
     <w:p>
@@ -362,7 +403,19 @@
         <w:sym w:font="Wingdings" w:char="F0E0"/>
       </w:r>
       <w:r>
-        <w:t xml:space="preserve"> Dialogue avec un des nouveaux personnages qui contredit les recherches</w:t>
+        <w:t xml:space="preserve"> Dialogue</w:t>
+      </w:r>
+      <w:r>
+        <w:t>s</w:t>
+      </w:r>
+      <w:r>
+        <w:t xml:space="preserve"> avec un </w:t>
+      </w:r>
+      <w:r>
+        <w:t>d</w:t>
+      </w:r>
+      <w:r>
+        <w:t>es nouveaux personnages qui contredit les recherches</w:t>
       </w:r>
     </w:p>
     <w:p>
@@ -426,7 +479,13 @@
         <w:t xml:space="preserve"> </w:t>
       </w:r>
       <w:r>
-        <w:t>Dialogue conclusion de la s</w:t>
+        <w:t>Dialogue</w:t>
+      </w:r>
+      <w:r>
+        <w:t>s</w:t>
+      </w:r>
+      <w:r>
+        <w:t xml:space="preserve"> conclusion de la s</w:t>
       </w:r>
       <w:r>
         <w:t>ituation, introduction à la prochaine</w:t>
@@ -439,7 +498,13 @@
     </w:p>
     <w:p>
       <w:r>
-        <w:t>La forme du jeu d’enquête est très bien choisie. Après tout, vérifier les informations relate presque d’une enquête finalement.</w:t>
+        <w:t xml:space="preserve">La forme du jeu d’enquête </w:t>
+      </w:r>
+      <w:r>
+        <w:t>semble</w:t>
+      </w:r>
+      <w:r>
+        <w:t xml:space="preserve"> très bien choisie. Après tout, vérifier les informations relate presque d’une enquête finalement.</w:t>
       </w:r>
       <w:r>
         <w:t xml:space="preserve"> Le seul souci qu’on peut y trouver, c’est que ce genre de jeu est spécifique et peut être « niche ». Pas tout le monde n’est intéressé à lire des lignes et des lignes de dialogues. Même si au début, on y prête attention, c’est rapidement qu’on se retrouve à les passer car on veut simplement </w:t>
@@ -473,9 +538,28 @@
     </w:p>
     <w:p>
       <w:r>
-        <w:t>Les dialogues restent importants. Les enlever totalement n’aurait pas de sens. Peut être qu’il faudrait y trouver un meilleur équilibre afin de garder les joueurs n’accrochant pas au genre, ou avoir une fonctionnalité « skip » pour passer les dialogues et avoir plus d’élément dans les phases de gameplay le cas échéant.</w:t>
-      </w:r>
-    </w:p>
+        <w:t xml:space="preserve">Les dialogues restent </w:t>
+      </w:r>
+      <w:r>
+        <w:t xml:space="preserve">assez </w:t>
+      </w:r>
+      <w:r>
+        <w:t>importants.</w:t>
+      </w:r>
+      <w:r>
+        <w:t xml:space="preserve"> Ils aident à la compréhension de la situation, mais ne sont pas nécessaire à la bonne progression du joueur.</w:t>
+      </w:r>
+      <w:r>
+        <w:t xml:space="preserve"> Les enlever totalement n’aurait pas de sens</w:t>
+      </w:r>
+      <w:r>
+        <w:t xml:space="preserve"> sauf si les phases de gameplay étaient pensées différemment.</w:t>
+      </w:r>
+      <w:r>
+        <w:t xml:space="preserve"> Peut être qu’il faudrait y trouver un meilleur équilibre afin de garder les joueurs n’accrochant pas au genre, ou avoir une fonctionnalité « skip » pour passer les dialogues et avoir plus d’élément dans les phases de gameplay le cas échéant.</w:t>
+      </w:r>
+    </w:p>
+    <w:p/>
     <w:p>
       <w:pPr>
         <w:pStyle w:val="Paragraphedeliste"/>
@@ -491,12 +575,12 @@
         <w:rPr>
           <w:b/>
         </w:rPr>
+        <w:lastRenderedPageBreak/>
         <w:t>Ludification / Gameplay</w:t>
       </w:r>
     </w:p>
     <w:p>
       <w:r>
-        <w:lastRenderedPageBreak/>
         <w:t>Il y a donc deux phases de gameplay : la phase de recherche d’information et la phase de contradiction d’argument.</w:t>
       </w:r>
     </w:p>
@@ -507,7 +591,13 @@
     </w:p>
     <w:p>
       <w:r>
-        <w:t>La première ressemble un peu à une phase de recherche sur un Wiki. On a une page avec des mots en bleu qui mènent vers d’autres pages. Le but est e choisir des pages pertinentes afin de faire avancer la recherche. Si une page non pertinente est sélectionnée, le multiplicateur de score retombe à 1. Le but principal est de trouver la page qui va nous permettre de faire avancer l’enquête en fonction de la phase de dialogue précédente. Le but secondaire est de faire le maximum de score, ce en trouvant tou</w:t>
+        <w:t xml:space="preserve">La première ressemble un peu à une phase de recherche sur un Wiki. On a une page avec des mots en bleu qui mènent vers d’autres pages. Le but est </w:t>
+      </w:r>
+      <w:r>
+        <w:t>d</w:t>
+      </w:r>
+      <w:r>
+        <w:t>e choisir des pages pertinentes afin de faire avancer la recherche. Si une page non pertinente est sélectionnée, le multiplicateur de score retombe à 1. Le but principal est de trouver la page qui va nous permettre de faire avancer l’enquête en fonction de la phase de dialogue précédente. Le but secondaire est de faire le maximum de score, ce en trouvant tou</w:t>
       </w:r>
       <w:r>
         <w:t>s</w:t>
@@ -521,7 +611,13 @@
     </w:p>
     <w:p>
       <w:r>
-        <w:t>Il y a beaucoup à lire pendant cette phase, et si la phase de dialogue précédente a été passée, le contexte échappera en grande partie au joueur. Souvent, les joueurs ne regardent que les liens et choisissent ceux qui paraissent pertinent, parfois sans même lire l’article. Il est possible de battre le jeu de cette manière.</w:t>
+        <w:t xml:space="preserve">Il y a beaucoup à lire pendant cette phase, et si la phase de dialogue précédente a été passée, le contexte échappera en </w:t>
+      </w:r>
+      <w:r>
+        <w:t>grande</w:t>
+      </w:r>
+      <w:r>
+        <w:t xml:space="preserve"> partie au joueur. Souvent, les joueurs ne regardent que les liens et choisissent ceux qui paraissent pertinent, parfois sans même lire l’article. Il est possible de battre le jeu de cette manière.</w:t>
       </w:r>
     </w:p>
     <w:p>
@@ -545,6 +641,14 @@
     <w:p>
       <w:r>
         <w:t>Le fait que les nouvelles informations viennent petit à petit permet de mieux les assimiler, ce en mettant directement en pratique les différents moyens de vérifier et contredire une information manipulée.</w:t>
+      </w:r>
+    </w:p>
+    <w:p>
+      <w:r>
+        <w:t>Il y a même un bouton d’indice</w:t>
+      </w:r>
+      <w:r>
+        <w:t>, et le joueur est relativement tenu par la main. Toutes les infos se trouvent en général dans la bulle d’information une fois avoir cliqué sur un élément, dont la solution au problème.</w:t>
       </w:r>
     </w:p>
     <w:p>
@@ -610,10 +714,17 @@
         <w:rPr>
           <w:u w:val="single"/>
         </w:rPr>
+        <w:lastRenderedPageBreak/>
         <w:t>Pertinence </w:t>
       </w:r>
       <w:r>
-        <w:t>: Si le serious game répond réellement à un besoin ou s’il a vraiment lieu d’être (ça n’a pas de sens de faire un serious game pour apprendre l’utilisation d’une machine à café)</w:t>
+        <w:t xml:space="preserve">: Si le serious game répond réellement à un besoin </w:t>
+      </w:r>
+      <w:r>
+        <w:t>et</w:t>
+      </w:r>
+      <w:r>
+        <w:t xml:space="preserve"> s’il a vraiment lieu d’être (ça n’a pas de sens de faire un serious game pour apprendre l’utilisation d’une machine à café)</w:t>
       </w:r>
     </w:p>
     <w:p>
@@ -626,149 +737,166 @@
       </w:r>
       <w:proofErr w:type="spellEnd"/>
       <w:r>
-        <w:t xml:space="preserve"> est très pertinent. Dans une société où la désinformation sur les réseaux et la manipulation d’information à la télévision sont monnaie courante, il est important de sensibiliser tout le monde à vérifier les sources et ne pas croire le premier article venu. – 9/10</w:t>
+        <w:t xml:space="preserve"> est très pertinent. Dans une société où la désinformation sur les réseaux et la manipulation d’information à la télévision sont monnaie</w:t>
+      </w:r>
+      <w:r>
+        <w:t>s</w:t>
+      </w:r>
+      <w:r>
+        <w:t xml:space="preserve"> courante</w:t>
+      </w:r>
+      <w:r>
+        <w:t>s</w:t>
+      </w:r>
+      <w:r>
+        <w:t>, il est important de sensibiliser tout le monde à vérifier les sources et ne pas croire le premier article venu. – 9/10</w:t>
+      </w:r>
+    </w:p>
+    <w:p>
+      <w:r>
+        <w:rPr>
+          <w:u w:val="single"/>
+        </w:rPr>
+        <w:t>Rétention de l’intention </w:t>
+      </w:r>
+      <w:r>
+        <w:t>: Si le joueur a bien retenu la bonne intention et ce qu’il a appris dans le jeu.</w:t>
+      </w:r>
+    </w:p>
+    <w:p>
+      <w:r>
+        <w:t xml:space="preserve">Les phases de gameplay de </w:t>
+      </w:r>
+      <w:proofErr w:type="spellStart"/>
+      <w:r>
+        <w:t>Hellink</w:t>
+      </w:r>
+      <w:proofErr w:type="spellEnd"/>
+      <w:r>
+        <w:t xml:space="preserve"> sont t</w:t>
+      </w:r>
+      <w:r>
+        <w:t xml:space="preserve">rès bien </w:t>
+      </w:r>
+      <w:r>
+        <w:t>réalisées</w:t>
+      </w:r>
+      <w:r>
+        <w:t>, et on comprend quasiment tout de suite ce que le jeu veut nous apprendre. Le seul petit bémol est sa longueur, mais n’a pas trop d’impact sur la note. – 8/10</w:t>
+      </w:r>
+    </w:p>
+    <w:p>
+      <w:r>
+        <w:rPr>
+          <w:u w:val="single"/>
+        </w:rPr>
+        <w:t>Fun et mise en forme </w:t>
+      </w:r>
+      <w:r>
+        <w:t>: Le fun est quelque chose de très subjectif. L’évaluer est donc très difficile. C’est pourquoi, je vais me baser sur mes playtest</w:t>
+      </w:r>
+      <w:r>
+        <w:t>s</w:t>
+      </w:r>
+      <w:r>
+        <w:t xml:space="preserve"> afin de savoir si le genre de jeu </w:t>
+      </w:r>
+      <w:r>
+        <w:t>plaît en général, et s’il est bien implémenté.</w:t>
+      </w:r>
+      <w:r>
+        <w:t xml:space="preserve"> Mais surtout, il faut savoir si le gameplay correspond à la cible. Si le jeu est trop dur, il n’en est pas fun. On ne fait pas un shooter 3D pour des séniors.</w:t>
+      </w:r>
+    </w:p>
+    <w:p>
+      <w:proofErr w:type="spellStart"/>
+      <w:r>
+        <w:t>Hellink</w:t>
+      </w:r>
+      <w:proofErr w:type="spellEnd"/>
+      <w:r>
+        <w:t xml:space="preserve"> a choisi le jeu d’enquête. Comme dit plus haut, ce n’est pas un genre qui plaît à tout le monde. En revanche, ses phases de gameplay son très bien réalisées et les personnes en redemande. L’équilibre entre les phases de dialogue et de gameplay est peut-être à revoir, mais ça reste très fun à jouer (quand on passe des dialogues). – 7/10</w:t>
+      </w:r>
+    </w:p>
+    <w:p>
+      <w:r>
+        <w:rPr>
+          <w:u w:val="single"/>
+        </w:rPr>
+        <w:t>Ratio temps/apprentissage </w:t>
+      </w:r>
+      <w:r>
+        <w:t>: Si on met plus de temps à apprendre avec le jeu qu’en suivant une formation, on peut questionner son efficacité. Il est important, en plus que le joueur ne se rende pas compte qu’il est en train d’apprendre, que l’information vienne de manière graduelle et dans un bon rythme.</w:t>
+      </w:r>
+    </w:p>
+    <w:p>
+      <w:r>
+        <w:t xml:space="preserve">Dans </w:t>
+      </w:r>
+      <w:proofErr w:type="spellStart"/>
+      <w:r>
+        <w:t>Hellink</w:t>
+      </w:r>
+      <w:proofErr w:type="spellEnd"/>
+      <w:r>
+        <w:t xml:space="preserve">, le même problème revient </w:t>
+      </w:r>
+      <w:r>
+        <w:t xml:space="preserve">à chaque fois : les dialogues sont </w:t>
+      </w:r>
+      <w:proofErr w:type="gramStart"/>
+      <w:r>
+        <w:t>long</w:t>
+      </w:r>
+      <w:proofErr w:type="gramEnd"/>
+      <w:r>
+        <w:t xml:space="preserve">, ce qui espace beaucoup les phases de gameplay, mais on assimile très vite les informations que le jeu veut nous transmettre et y va graduellement, nous apprenant de nouvelles mécaniques à chaque nouvelle phase de gameplay. L’autre soucis : sa durée de vie. </w:t>
+      </w:r>
+      <w:proofErr w:type="spellStart"/>
+      <w:r>
+        <w:t>Hellink</w:t>
+      </w:r>
+      <w:proofErr w:type="spellEnd"/>
+      <w:r>
+        <w:t xml:space="preserve"> ressemble plus à un jeu vidéo qu’à un serious game avec ses 10h de jeu. Son ration temps/apprentissage est donc impacté. – 4/6</w:t>
+      </w:r>
+    </w:p>
+    <w:p>
+      <w:r>
+        <w:rPr>
+          <w:u w:val="single"/>
+        </w:rPr>
+        <w:t>Aspect graphique </w:t>
+      </w:r>
+      <w:r>
+        <w:t>: On ne parle pas ici de beauté, mais de si les graphismes sont en adéquation avec le gameplay.</w:t>
+      </w:r>
+    </w:p>
+    <w:p>
+      <w:r>
+        <w:t xml:space="preserve">Dans </w:t>
+      </w:r>
+      <w:proofErr w:type="spellStart"/>
+      <w:r>
+        <w:t>Hellink</w:t>
+      </w:r>
+      <w:proofErr w:type="spellEnd"/>
+      <w:r>
+        <w:t>, l’aspect graphique en 2D avec des animations simples, mais efficace, ainsi que le char design, l’univers cyber punk, et le fait que ça se passe en France, en fait un mélange parfait. – 2/2</w:t>
+      </w:r>
+    </w:p>
+    <w:p>
+      <w:r>
+        <w:rPr>
+          <w:u w:val="single"/>
+        </w:rPr>
+        <w:t>Son et musique </w:t>
+      </w:r>
+      <w:r>
+        <w:t>: Comme les graphismes, il suffit d’avoir des sons (et musiques) qui servent le gameplay. On ne parle pas de goûts personnels.</w:t>
       </w:r>
       <w:bookmarkStart w:id="0" w:name="_GoBack"/>
       <w:bookmarkEnd w:id="0"/>
-    </w:p>
-    <w:p>
-      <w:r>
-        <w:rPr>
-          <w:u w:val="single"/>
-        </w:rPr>
-        <w:lastRenderedPageBreak/>
-        <w:t>Rétention de l’intention </w:t>
-      </w:r>
-      <w:r>
-        <w:t>: Si le joueur a bien retenu la bonne intention et ce qu’il a appris dans le jeu.</w:t>
-      </w:r>
-    </w:p>
-    <w:p>
-      <w:r>
-        <w:t xml:space="preserve">Les phases de gameplay de </w:t>
-      </w:r>
-      <w:proofErr w:type="spellStart"/>
-      <w:r>
-        <w:t>Hellink</w:t>
-      </w:r>
-      <w:proofErr w:type="spellEnd"/>
-      <w:r>
-        <w:t xml:space="preserve"> sont t</w:t>
-      </w:r>
-      <w:r>
-        <w:t xml:space="preserve">rès bien </w:t>
-      </w:r>
-      <w:r>
-        <w:t>réalisées</w:t>
-      </w:r>
-      <w:r>
-        <w:t>, et on comprend quasiment tout de suite ce que le jeu veut nous apprendre. Le seul petit bémol est sa longueur, mais n’a pas trop d’impact sur la note. – 8/10</w:t>
-      </w:r>
-    </w:p>
-    <w:p>
-      <w:r>
-        <w:rPr>
-          <w:u w:val="single"/>
-        </w:rPr>
-        <w:t>Fun et mise en forme </w:t>
-      </w:r>
-      <w:r>
-        <w:t xml:space="preserve">: Le fun est quelque chose de très subjectif. L’évaluer est donc très difficile. C’est pourquoi, je vais me baser sur mes playtest afin de savoir si le genre de jeu </w:t>
-      </w:r>
-      <w:r>
-        <w:t>plaît en général, et s’il est bien implémenté.</w:t>
-      </w:r>
-      <w:r>
-        <w:t xml:space="preserve"> Mais surtout, il faut savoir si le gameplay correspond à la cible. Si le jeu est trop dur, il n’en est pas fun. On ne fait pas un shooter 3D pour des séniors.</w:t>
-      </w:r>
-    </w:p>
-    <w:p>
-      <w:proofErr w:type="spellStart"/>
-      <w:r>
-        <w:t>Hellink</w:t>
-      </w:r>
-      <w:proofErr w:type="spellEnd"/>
-      <w:r>
-        <w:t xml:space="preserve"> a choisi le jeu d’enquête. Comme dit plus haut, ce n’est pas un genre qui plaît à tout le monde. En revanche, ses phases de gameplay son très bien réalisées et les personnes en redemande. L’équilibre entre les phases de dialogue et de gameplay est peut-être à revoir, mais ça reste très fun à jouer (quand on passe des dialogues). – 7/10</w:t>
-      </w:r>
-    </w:p>
-    <w:p>
-      <w:r>
-        <w:rPr>
-          <w:u w:val="single"/>
-        </w:rPr>
-        <w:t>Ratio temps/apprentissage </w:t>
-      </w:r>
-      <w:r>
-        <w:t>: Si on met plus de temps à apprendre avec le jeu qu’en suivant une formation, on peut questionner son efficacité. Il est important, en plus que le joueur ne se rende pas compte qu’il est en train d’apprendre, que l’information vienne de manière graduelle et dans un bon rythme.</w:t>
-      </w:r>
-    </w:p>
-    <w:p>
-      <w:r>
-        <w:t xml:space="preserve">Dans </w:t>
-      </w:r>
-      <w:proofErr w:type="spellStart"/>
-      <w:r>
-        <w:t>Hellink</w:t>
-      </w:r>
-      <w:proofErr w:type="spellEnd"/>
-      <w:r>
-        <w:t xml:space="preserve">, le même problème revient </w:t>
-      </w:r>
-      <w:r>
-        <w:t xml:space="preserve">à chaque fois : les dialogues sont </w:t>
-      </w:r>
-      <w:proofErr w:type="gramStart"/>
-      <w:r>
-        <w:t>long</w:t>
-      </w:r>
-      <w:proofErr w:type="gramEnd"/>
-      <w:r>
-        <w:t xml:space="preserve">, ce qui espace beaucoup les phases de gameplay, mais on assimile très vite les informations que le jeu veut nous transmettre et y va graduellement, nous apprenant de nouvelles mécaniques à chaque nouvelle phase de gameplay. L’autre soucis : sa durée de vie. </w:t>
-      </w:r>
-      <w:proofErr w:type="spellStart"/>
-      <w:r>
-        <w:t>Hellink</w:t>
-      </w:r>
-      <w:proofErr w:type="spellEnd"/>
-      <w:r>
-        <w:t xml:space="preserve"> ressemble plus à un jeu vidéo qu’à un serious game avec ses 10h de jeu. Son ration temps/apprentissage est donc impacté. – 4/6</w:t>
-      </w:r>
-    </w:p>
-    <w:p>
-      <w:r>
-        <w:rPr>
-          <w:u w:val="single"/>
-        </w:rPr>
-        <w:t>Aspect graphique </w:t>
-      </w:r>
-      <w:r>
-        <w:t>: On ne parle pas ici de beauté, mais de si les graphismes sont en adéquation avec le gameplay.</w:t>
-      </w:r>
-    </w:p>
-    <w:p>
-      <w:r>
-        <w:t xml:space="preserve">Dans </w:t>
-      </w:r>
-      <w:proofErr w:type="spellStart"/>
-      <w:r>
-        <w:t>Hellink</w:t>
-      </w:r>
-      <w:proofErr w:type="spellEnd"/>
-      <w:r>
-        <w:t>, l’aspect graphique en 2D avec des animations simples, mais efficace, ainsi que le char design, l’univers cyber punk, et le fait que ça se passe en France, en fait un mélange parfait. – 2/2</w:t>
-      </w:r>
-    </w:p>
-    <w:p>
-      <w:r>
-        <w:rPr>
-          <w:u w:val="single"/>
-        </w:rPr>
-        <w:t>Son et musique </w:t>
-      </w:r>
-      <w:r>
-        <w:t>: Comme les graphismes, il suffit d’avoir des sons (et musiques) qui servent le gameplay. On ne parle pas de goûts personnels.</w:t>
-      </w:r>
     </w:p>
     <w:p>
       <w:proofErr w:type="spellStart"/>
@@ -861,6 +989,7 @@
     </w:p>
     <w:p>
       <w:r>
+        <w:lastRenderedPageBreak/>
         <w:t>Dans ce serious game, nous prenons la place d’une personne qui cherche à faire le buzz en créant des fake-news.</w:t>
       </w:r>
     </w:p>
@@ -879,7 +1008,6 @@
         <w:rPr>
           <w:i/>
         </w:rPr>
-        <w:lastRenderedPageBreak/>
         <w:t xml:space="preserve">La grille d’évaluation pour le second serious game peut être trouvée dans un fichier </w:t>
       </w:r>
       <w:proofErr w:type="spellStart"/>
@@ -1079,6 +1207,7 @@
     </w:p>
     <w:p>
       <w:r>
+        <w:lastRenderedPageBreak/>
         <w:t xml:space="preserve">La session de jeu incluait l’introduction, le chapitre 1 et le chapitre 2. Temps </w:t>
       </w:r>
       <w:r>
@@ -1111,7 +1240,6 @@
         <w:rPr>
           <w:noProof/>
         </w:rPr>
-        <w:lastRenderedPageBreak/>
         <w:drawing>
           <wp:inline distT="0" distB="0" distL="0" distR="0" wp14:anchorId="5C0E402F" wp14:editId="7649BB57">
             <wp:extent cx="5731510" cy="7716520"/>

</xml_diff>